<commit_message>
repl "," -> "_" DownloadImage
</commit_message>
<xml_diff>
--- a/Page01.docx
+++ b/Page01.docx
@@ -12,7 +12,7 @@
           <w:color w:val="06357a"/>
           <w:sz w:val="28"/>
         </w:rPr>
-        <w:t>Title:Men in Black</w:t>
+        <w:t>Title:Black Cat, White Cat</w:t>
       </w:r>
     </w:p>
     <w:p>
@@ -25,7 +25,7 @@
           <w:color w:val="06357a"/>
           <w:sz w:val="28"/>
         </w:rPr>
-        <w:t>imdbID:tt0119654</w:t>
+        <w:t>imdbID:tt0118843</w:t>
       </w:r>
     </w:p>
     <w:p>
@@ -38,7 +38,7 @@
           <w:color w:val="06357a"/>
           <w:sz w:val="28"/>
         </w:rPr>
-        <w:t>year:1997</w:t>
+        <w:t>year:1998</w:t>
       </w:r>
     </w:p>
     <w:p>
@@ -51,7 +51,7 @@
           <w:color w:val="06357a"/>
           <w:sz w:val="28"/>
         </w:rPr>
-        <w:t>production:Columbia TriStar International</w:t>
+        <w:t>production:October Films</w:t>
       </w:r>
     </w:p>
     <w:p>
@@ -64,7 +64,7 @@
           <w:color w:val="06357a"/>
           <w:sz w:val="28"/>
         </w:rPr>
-        <w:t>poster:https://m.media-amazon.com/images/M/MV5BOTlhYTVkMDktYzIyNC00NzlkLTlmN2ItOGEyMWQ4OTA2NDdmXkEyXkFqcGdeQXVyNTAyODkwOQ@@._V1_SX300.jpg</w:t>
+        <w:t>poster:https://m.media-amazon.com/images/M/MV5BMmExZTZhN2QtMzg5Mi00Y2M5LTlmMWYtNTUzMzUwMGM2OGQ3XkEyXkFqcGdeQXVyNTA4NzY1MzY@._V1_SX300.jpg</w:t>
       </w:r>
     </w:p>
     <w:p>
@@ -80,12 +80,12 @@
         <w:drawing>
           <wp:inline distT="0" distR="0" distB="0" distL="0">
             <wp:extent cx="2540000" cy="2540000"/>
-            <wp:docPr id="0" name="Drawing 0" descr="tt0119654.jpg"/>
+            <wp:docPr id="0" name="Drawing 0" descr="tt0118843.jpg"/>
             <a:graphic xmlns:a="http://schemas.openxmlformats.org/drawingml/2006/main">
               <a:graphicData uri="http://schemas.openxmlformats.org/drawingml/2006/picture">
                 <pic:pic xmlns:pic="http://schemas.openxmlformats.org/drawingml/2006/picture">
                   <pic:nvPicPr>
-                    <pic:cNvPr id="0" name="Picture 0" descr="tt0119654.jpg"/>
+                    <pic:cNvPr id="0" name="Picture 0" descr="tt0118843.jpg"/>
                     <pic:cNvPicPr>
                       <a:picLocks noChangeAspect="true"/>
                     </pic:cNvPicPr>

</xml_diff>